<commit_message>
Add project diary for 13/4/2016
</commit_message>
<xml_diff>
--- a/Project Diary.docx
+++ b/Project Diary.docx
@@ -269,10 +269,7 @@
               <w:spacing w:line="240" w:lineRule="auto"/>
             </w:pPr>
             <w:r>
-              <w:t xml:space="preserve">   P</w:t>
-            </w:r>
-            <w:r>
-              <w:t>roduction of the System Proposal began.</w:t>
+              <w:t xml:space="preserve">   Production of the System Proposal began.</w:t>
             </w:r>
           </w:p>
         </w:tc>
@@ -407,10 +404,7 @@
               <w:spacing w:line="240" w:lineRule="auto"/>
             </w:pPr>
             <w:r>
-              <w:t xml:space="preserve">   In the afternoon, had a chat with Robert, asking some questions about the cu</w:t>
-            </w:r>
-            <w:r>
-              <w:t>rrent situation of the project: only by myself, a potential team member didn’t show up for our meeting, and he gave advice on that.</w:t>
+              <w:t xml:space="preserve">   In the afternoon, had a chat with Robert, asking some questions about the current situation of the project: only by myself, a potential team member didn’t show up for our meeting, and he gave advice on that.</w:t>
             </w:r>
           </w:p>
         </w:tc>
@@ -717,10 +711,7 @@
               <w:spacing w:line="240" w:lineRule="auto"/>
             </w:pPr>
             <w:r>
-              <w:t xml:space="preserve">    Emailed Robert and talked with him about the reasons why the team wanted</w:t>
-            </w:r>
-            <w:r>
-              <w:t xml:space="preserve"> to build the project from scratch. </w:t>
+              <w:t xml:space="preserve">    Emailed Robert and talked with him about the reasons why the team wanted to build the project from scratch. </w:t>
             </w:r>
           </w:p>
           <w:p>
@@ -1257,14 +1248,67 @@
                 <w:sz w:val="24"/>
                 <w:szCs w:val="24"/>
               </w:rPr>
-              <w:t>Wedn</w:t>
-            </w:r>
+              <w:t>Wednesday</w:t>
+            </w:r>
+          </w:p>
+        </w:tc>
+        <w:tc>
+          <w:tcPr>
+            <w:tcW w:w="7470" w:type="dxa"/>
+            <w:tcMar>
+              <w:top w:w="100" w:type="dxa"/>
+              <w:left w:w="100" w:type="dxa"/>
+              <w:bottom w:w="100" w:type="dxa"/>
+              <w:right w:w="100" w:type="dxa"/>
+            </w:tcMar>
+          </w:tcPr>
+          <w:p>
+            <w:pPr>
+              <w:widowControl w:val="0"/>
+              <w:spacing w:line="240" w:lineRule="auto"/>
+            </w:pPr>
+            <w:proofErr w:type="spellStart"/>
+            <w:r>
+              <w:t>Vineet</w:t>
+            </w:r>
+            <w:proofErr w:type="spellEnd"/>
+            <w:r>
+              <w:t xml:space="preserve"> installed VMware and all required </w:t>
+            </w:r>
+            <w:proofErr w:type="spellStart"/>
+            <w:r>
+              <w:t>softwares</w:t>
+            </w:r>
+            <w:proofErr w:type="spellEnd"/>
+            <w:r>
+              <w:t xml:space="preserve"> to run reaction commerce into my system. Learning about reaction commerce.</w:t>
+            </w:r>
+          </w:p>
+        </w:tc>
+      </w:tr>
+      <w:tr>
+        <w:tc>
+          <w:tcPr>
+            <w:tcW w:w="1890" w:type="dxa"/>
+            <w:tcMar>
+              <w:top w:w="100" w:type="dxa"/>
+              <w:left w:w="100" w:type="dxa"/>
+              <w:bottom w:w="100" w:type="dxa"/>
+              <w:right w:w="100" w:type="dxa"/>
+            </w:tcMar>
+          </w:tcPr>
+          <w:p>
+            <w:pPr>
+              <w:widowControl w:val="0"/>
+              <w:spacing w:line="240" w:lineRule="auto"/>
+              <w:jc w:val="center"/>
+            </w:pPr>
             <w:r>
               <w:rPr>
                 <w:sz w:val="24"/>
                 <w:szCs w:val="24"/>
               </w:rPr>
-              <w:t>esday</w:t>
+              <w:t>Thursday</w:t>
             </w:r>
           </w:p>
         </w:tc>
@@ -1283,21 +1327,8 @@
               <w:widowControl w:val="0"/>
               <w:spacing w:line="240" w:lineRule="auto"/>
             </w:pPr>
-            <w:proofErr w:type="spellStart"/>
-            <w:r>
-              <w:t>Vineet</w:t>
-            </w:r>
-            <w:proofErr w:type="spellEnd"/>
-            <w:r>
-              <w:t xml:space="preserve"> installed VMware and all required </w:t>
-            </w:r>
-            <w:proofErr w:type="spellStart"/>
-            <w:r>
-              <w:t>softwares</w:t>
-            </w:r>
-            <w:proofErr w:type="spellEnd"/>
-            <w:r>
-              <w:t xml:space="preserve"> to run reaction commerce into my system. Learning about reaction commerce.</w:t>
+            <w:r>
+              <w:t>Advisor meeting was held this afternoon.</w:t>
             </w:r>
           </w:p>
         </w:tc>
@@ -1324,7 +1355,7 @@
                 <w:sz w:val="24"/>
                 <w:szCs w:val="24"/>
               </w:rPr>
-              <w:t>Thursday</w:t>
+              <w:t>Friday</w:t>
             </w:r>
           </w:p>
         </w:tc>
@@ -1344,53 +1375,6 @@
               <w:spacing w:line="240" w:lineRule="auto"/>
             </w:pPr>
             <w:r>
-              <w:t>Advisor meeting was held this afternoon.</w:t>
-            </w:r>
-          </w:p>
-        </w:tc>
-      </w:tr>
-      <w:tr>
-        <w:tc>
-          <w:tcPr>
-            <w:tcW w:w="1890" w:type="dxa"/>
-            <w:tcMar>
-              <w:top w:w="100" w:type="dxa"/>
-              <w:left w:w="100" w:type="dxa"/>
-              <w:bottom w:w="100" w:type="dxa"/>
-              <w:right w:w="100" w:type="dxa"/>
-            </w:tcMar>
-          </w:tcPr>
-          <w:p>
-            <w:pPr>
-              <w:widowControl w:val="0"/>
-              <w:spacing w:line="240" w:lineRule="auto"/>
-              <w:jc w:val="center"/>
-            </w:pPr>
-            <w:r>
-              <w:rPr>
-                <w:sz w:val="24"/>
-                <w:szCs w:val="24"/>
-              </w:rPr>
-              <w:t>Friday</w:t>
-            </w:r>
-          </w:p>
-        </w:tc>
-        <w:tc>
-          <w:tcPr>
-            <w:tcW w:w="7470" w:type="dxa"/>
-            <w:tcMar>
-              <w:top w:w="100" w:type="dxa"/>
-              <w:left w:w="100" w:type="dxa"/>
-              <w:bottom w:w="100" w:type="dxa"/>
-              <w:right w:w="100" w:type="dxa"/>
-            </w:tcMar>
-          </w:tcPr>
-          <w:p>
-            <w:pPr>
-              <w:widowControl w:val="0"/>
-              <w:spacing w:line="240" w:lineRule="auto"/>
-            </w:pPr>
-            <w:r>
               <w:t>Team meeting at 1:30pm. Robert’s ideas of our current document was delivered to the team. Progress of this week and plan for the next week was discussed and confirmed.</w:t>
             </w:r>
           </w:p>
@@ -1400,10 +1384,7 @@
               <w:spacing w:line="240" w:lineRule="auto"/>
             </w:pPr>
             <w:r>
-              <w:t>The proposal will be signed off this weekends, everyone should make sure to take part in</w:t>
-            </w:r>
-            <w:r>
-              <w:t>.</w:t>
+              <w:t>The proposal will be signed off this weekends, everyone should make sure to take part in.</w:t>
             </w:r>
           </w:p>
         </w:tc>
@@ -1825,13 +1806,7 @@
               <w:rPr>
                 <w:color w:val="434343"/>
               </w:rPr>
-              <w:t xml:space="preserve"> finds difficulti</w:t>
-            </w:r>
-            <w:r>
-              <w:rPr>
-                <w:color w:val="434343"/>
-              </w:rPr>
-              <w:t>es on creating diagram for working of reaction commerce.</w:t>
+              <w:t xml:space="preserve"> finds difficulties on creating diagram for working of reaction commerce.</w:t>
             </w:r>
           </w:p>
         </w:tc>
@@ -2251,13 +2226,7 @@
               <w:rPr>
                 <w:color w:val="434343"/>
               </w:rPr>
-              <w:t xml:space="preserve"> Made table content for the study report and study about M</w:t>
-            </w:r>
-            <w:r>
-              <w:rPr>
-                <w:color w:val="434343"/>
-              </w:rPr>
-              <w:t>ongoDB for its database design.</w:t>
+              <w:t xml:space="preserve"> Made table content for the study report and study about MongoDB for its database design.</w:t>
             </w:r>
           </w:p>
         </w:tc>
@@ -2714,10 +2683,7 @@
               <w:spacing w:line="240" w:lineRule="auto"/>
             </w:pPr>
             <w:r>
-              <w:t>1) Misuse of agenda items, and content should be more specific and detailed</w:t>
-            </w:r>
-            <w:r>
-              <w:t xml:space="preserve">; 2) Haven’t kept informal communicate records; 3) Admin timing is missing from timesheet; 4) Should use progress report instead of team meeting agenda; 5) Should manage doc versions some way; and docs </w:t>
+              <w:t xml:space="preserve">1) Misuse of agenda items, and content should be more specific and detailed; 2) Haven’t kept informal communicate records; 3) Admin timing is missing from timesheet; 4) Should use progress report instead of team meeting agenda; 5) Should manage doc versions some way; and docs </w:t>
             </w:r>
             <w:proofErr w:type="spellStart"/>
             <w:r>
@@ -2733,10 +2699,7 @@
             </w:r>
             <w:proofErr w:type="spellEnd"/>
             <w:r>
-              <w:t xml:space="preserve"> which can </w:t>
-            </w:r>
-            <w:r>
-              <w:t>be taken away and stolen easily.</w:t>
+              <w:t xml:space="preserve"> which can be taken away and stolen easily.</w:t>
             </w:r>
           </w:p>
         </w:tc>
@@ -3012,15 +2975,7 @@
           <w:sz w:val="28"/>
           <w:szCs w:val="28"/>
         </w:rPr>
-        <w:t xml:space="preserve">Week 7 Sunday 10/04/2016 - </w:t>
-      </w:r>
-      <w:r>
-        <w:rPr>
-          <w:color w:val="434343"/>
-          <w:sz w:val="28"/>
-          <w:szCs w:val="28"/>
-        </w:rPr>
-        <w:t>Saturday 16/04/2016</w:t>
+        <w:t>Week 7 Sunday 10/04/2016 - Saturday 16/04/2016</w:t>
       </w:r>
     </w:p>
     <w:p/>
@@ -3279,6 +3234,11 @@
               <w:widowControl w:val="0"/>
               <w:spacing w:line="240" w:lineRule="auto"/>
             </w:pPr>
+            <w:r>
+              <w:t>Advisor meeting.</w:t>
+            </w:r>
+            <w:bookmarkStart w:id="1" w:name="_GoBack"/>
+            <w:bookmarkEnd w:id="1"/>
           </w:p>
         </w:tc>
       </w:tr>
@@ -3326,8 +3286,6 @@
             </w:pPr>
           </w:p>
         </w:tc>
-        <w:bookmarkStart w:id="1" w:name="_GoBack"/>
-        <w:bookmarkEnd w:id="1"/>
       </w:tr>
       <w:tr>
         <w:tc>
@@ -3434,15 +3392,7 @@
           <w:sz w:val="28"/>
           <w:szCs w:val="28"/>
         </w:rPr>
-        <w:t xml:space="preserve">Week 8 Sunday 17/04/2016 - </w:t>
-      </w:r>
-      <w:r>
-        <w:rPr>
-          <w:color w:val="434343"/>
-          <w:sz w:val="28"/>
-          <w:szCs w:val="28"/>
-        </w:rPr>
-        <w:t>Saturday 23/04/2016</w:t>
+        <w:t>Week 8 Sunday 17/04/2016 - Saturday 23/04/2016</w:t>
       </w:r>
     </w:p>
     <w:p/>

</xml_diff>

<commit_message>
Updated team meeting minute, team meeting agenda, Progress report and Project Diary
</commit_message>
<xml_diff>
--- a/Project Diary.docx
+++ b/Project Diary.docx
@@ -771,15 +771,7 @@
               <w:spacing w:line="240" w:lineRule="auto"/>
             </w:pPr>
             <w:r>
-              <w:t xml:space="preserve">   </w:t>
-            </w:r>
-            <w:proofErr w:type="spellStart"/>
-            <w:r>
-              <w:t>Vineet</w:t>
-            </w:r>
-            <w:proofErr w:type="spellEnd"/>
-            <w:r>
-              <w:t xml:space="preserve"> joined.</w:t>
+              <w:t xml:space="preserve">   Vineet joined.</w:t>
             </w:r>
           </w:p>
         </w:tc>
@@ -1121,13 +1113,8 @@
               <w:widowControl w:val="0"/>
               <w:spacing w:line="240" w:lineRule="auto"/>
             </w:pPr>
-            <w:proofErr w:type="spellStart"/>
-            <w:r>
-              <w:t>Vineet</w:t>
-            </w:r>
-            <w:proofErr w:type="spellEnd"/>
-            <w:r>
-              <w:t xml:space="preserve"> was late for the advisor meeting, and we had to schedule another meeting time and reprint the meeting agenda. </w:t>
+            <w:r>
+              <w:t xml:space="preserve">Vineet was late for the advisor meeting, and we had to schedule another meeting time and reprint the meeting agenda. </w:t>
             </w:r>
           </w:p>
           <w:p>
@@ -1145,15 +1132,7 @@
               <w:spacing w:line="240" w:lineRule="auto"/>
             </w:pPr>
             <w:r>
-              <w:t xml:space="preserve">The proposal was being reworked for </w:t>
-            </w:r>
-            <w:proofErr w:type="spellStart"/>
-            <w:r>
-              <w:t>Vineet</w:t>
-            </w:r>
-            <w:proofErr w:type="spellEnd"/>
-            <w:r>
-              <w:t>.</w:t>
+              <w:t>The proposal was being reworked for Vineet.</w:t>
             </w:r>
           </w:p>
         </w:tc>
@@ -1199,29 +1178,16 @@
               <w:widowControl w:val="0"/>
               <w:spacing w:line="240" w:lineRule="auto"/>
             </w:pPr>
+            <w:r>
+              <w:t xml:space="preserve">Vineet learned to build Reaction project, but failed because of the disconnection of student </w:t>
+            </w:r>
             <w:proofErr w:type="spellStart"/>
             <w:r>
-              <w:t>Vineet</w:t>
+              <w:t>wifi</w:t>
             </w:r>
             <w:proofErr w:type="spellEnd"/>
             <w:r>
-              <w:t xml:space="preserve"> learned to build Reaction project, but failed because of the disconnection of student </w:t>
-            </w:r>
-            <w:proofErr w:type="spellStart"/>
-            <w:r>
-              <w:t>wifi</w:t>
-            </w:r>
-            <w:proofErr w:type="spellEnd"/>
-            <w:r>
-              <w:t xml:space="preserve"> on his VMware virtual machine. Made little change in proposal and Inserted </w:t>
-            </w:r>
-            <w:proofErr w:type="spellStart"/>
-            <w:r>
-              <w:t>Vineet</w:t>
-            </w:r>
-            <w:proofErr w:type="spellEnd"/>
-            <w:r>
-              <w:t xml:space="preserve"> CV into proposal.</w:t>
+              <w:t xml:space="preserve"> on his VMware virtual machine. Made little change in proposal and Inserted Vineet CV into proposal.</w:t>
             </w:r>
           </w:p>
         </w:tc>
@@ -1267,13 +1233,8 @@
               <w:widowControl w:val="0"/>
               <w:spacing w:line="240" w:lineRule="auto"/>
             </w:pPr>
-            <w:proofErr w:type="spellStart"/>
-            <w:r>
-              <w:t>Vineet</w:t>
-            </w:r>
-            <w:proofErr w:type="spellEnd"/>
-            <w:r>
-              <w:t xml:space="preserve"> installed VMware and all required </w:t>
+            <w:r>
+              <w:t xml:space="preserve">Vineet installed VMware and all required </w:t>
             </w:r>
             <w:proofErr w:type="spellStart"/>
             <w:r>
@@ -1431,15 +1392,7 @@
               <w:spacing w:line="240" w:lineRule="auto"/>
             </w:pPr>
             <w:r>
-              <w:t xml:space="preserve">Today proposal was signed off at about 1pm. </w:t>
-            </w:r>
-            <w:proofErr w:type="spellStart"/>
-            <w:r>
-              <w:t>Vineet</w:t>
-            </w:r>
-            <w:proofErr w:type="spellEnd"/>
-            <w:r>
-              <w:t xml:space="preserve"> didn’t show up.</w:t>
+              <w:t>Today proposal was signed off at about 1pm. Vineet didn’t show up.</w:t>
             </w:r>
           </w:p>
         </w:tc>
@@ -1794,19 +1747,11 @@
               <w:widowControl w:val="0"/>
               <w:spacing w:line="240" w:lineRule="auto"/>
             </w:pPr>
-            <w:proofErr w:type="spellStart"/>
-            <w:r>
-              <w:rPr>
-                <w:color w:val="434343"/>
-              </w:rPr>
-              <w:t>Vineet</w:t>
-            </w:r>
-            <w:proofErr w:type="spellEnd"/>
-            <w:r>
-              <w:rPr>
-                <w:color w:val="434343"/>
-              </w:rPr>
-              <w:t xml:space="preserve"> finds difficulties on creating diagram for working of reaction commerce.</w:t>
+            <w:r>
+              <w:rPr>
+                <w:color w:val="434343"/>
+              </w:rPr>
+              <w:t>Vineet finds difficulties on creating diagram for working of reaction commerce.</w:t>
             </w:r>
           </w:p>
         </w:tc>
@@ -2143,19 +2088,11 @@
               <w:widowControl w:val="0"/>
               <w:spacing w:line="240" w:lineRule="auto"/>
             </w:pPr>
-            <w:proofErr w:type="spellStart"/>
-            <w:r>
-              <w:rPr>
-                <w:color w:val="434343"/>
-              </w:rPr>
-              <w:t>Vineet</w:t>
-            </w:r>
-            <w:proofErr w:type="spellEnd"/>
-            <w:r>
-              <w:rPr>
-                <w:color w:val="434343"/>
-              </w:rPr>
-              <w:t xml:space="preserve"> is Preparing Introduction, Preface, </w:t>
+            <w:r>
+              <w:rPr>
+                <w:color w:val="434343"/>
+              </w:rPr>
+              <w:t xml:space="preserve">Vineet is Preparing Introduction, Preface, </w:t>
             </w:r>
             <w:proofErr w:type="gramStart"/>
             <w:r>
@@ -2214,19 +2151,11 @@
               <w:widowControl w:val="0"/>
               <w:spacing w:line="240" w:lineRule="auto"/>
             </w:pPr>
-            <w:proofErr w:type="spellStart"/>
-            <w:r>
-              <w:rPr>
-                <w:color w:val="434343"/>
-              </w:rPr>
-              <w:t>Vineet</w:t>
-            </w:r>
-            <w:proofErr w:type="spellEnd"/>
-            <w:r>
-              <w:rPr>
-                <w:color w:val="434343"/>
-              </w:rPr>
-              <w:t xml:space="preserve"> Made table content for the study report and study about MongoDB for its database design.</w:t>
+            <w:r>
+              <w:rPr>
+                <w:color w:val="434343"/>
+              </w:rPr>
+              <w:t>Vineet Made table content for the study report and study about MongoDB for its database design.</w:t>
             </w:r>
           </w:p>
         </w:tc>
@@ -2271,19 +2200,11 @@
               <w:widowControl w:val="0"/>
               <w:spacing w:line="240" w:lineRule="auto"/>
             </w:pPr>
-            <w:proofErr w:type="spellStart"/>
-            <w:r>
-              <w:rPr>
-                <w:color w:val="434343"/>
-              </w:rPr>
-              <w:t>Vineet</w:t>
-            </w:r>
-            <w:proofErr w:type="spellEnd"/>
-            <w:r>
-              <w:rPr>
-                <w:color w:val="434343"/>
-              </w:rPr>
-              <w:t xml:space="preserve"> is preparing Team meeting agenda for Friday</w:t>
+            <w:r>
+              <w:rPr>
+                <w:color w:val="434343"/>
+              </w:rPr>
+              <w:t>Vineet is preparing Team meeting agenda for Friday</w:t>
             </w:r>
           </w:p>
           <w:p>
@@ -2817,96 +2738,74 @@
               <w:widowControl w:val="0"/>
               <w:spacing w:line="240" w:lineRule="auto"/>
             </w:pPr>
+            <w:r>
+              <w:rPr>
+                <w:color w:val="434343"/>
+              </w:rPr>
+              <w:t>Vineet working on study report for improvement in functions.</w:t>
+            </w:r>
+          </w:p>
+        </w:tc>
+      </w:tr>
+      <w:tr>
+        <w:tc>
+          <w:tcPr>
+            <w:tcW w:w="1530" w:type="dxa"/>
+            <w:tcMar>
+              <w:top w:w="100" w:type="dxa"/>
+              <w:left w:w="100" w:type="dxa"/>
+              <w:bottom w:w="100" w:type="dxa"/>
+              <w:right w:w="100" w:type="dxa"/>
+            </w:tcMar>
+          </w:tcPr>
+          <w:p>
+            <w:pPr>
+              <w:widowControl w:val="0"/>
+              <w:spacing w:line="240" w:lineRule="auto"/>
+              <w:jc w:val="center"/>
+            </w:pPr>
+            <w:r>
+              <w:rPr>
+                <w:color w:val="434343"/>
+              </w:rPr>
+              <w:t>Friday</w:t>
+            </w:r>
+          </w:p>
+        </w:tc>
+        <w:tc>
+          <w:tcPr>
+            <w:tcW w:w="7830" w:type="dxa"/>
+            <w:tcMar>
+              <w:top w:w="100" w:type="dxa"/>
+              <w:left w:w="100" w:type="dxa"/>
+              <w:bottom w:w="100" w:type="dxa"/>
+              <w:right w:w="100" w:type="dxa"/>
+            </w:tcMar>
+          </w:tcPr>
+          <w:p>
+            <w:pPr>
+              <w:widowControl w:val="0"/>
+              <w:spacing w:line="240" w:lineRule="auto"/>
+            </w:pPr>
+            <w:r>
+              <w:rPr>
+                <w:color w:val="434343"/>
+              </w:rPr>
+              <w:t xml:space="preserve">Team meeting was </w:t>
+            </w:r>
             <w:proofErr w:type="spellStart"/>
             <w:r>
               <w:rPr>
                 <w:color w:val="434343"/>
               </w:rPr>
-              <w:t>Vineet</w:t>
+              <w:t>canceled</w:t>
             </w:r>
             <w:proofErr w:type="spellEnd"/>
             <w:r>
               <w:rPr>
                 <w:color w:val="434343"/>
               </w:rPr>
-              <w:t xml:space="preserve"> working on study report for improvement in functions.</w:t>
-            </w:r>
-          </w:p>
-        </w:tc>
-      </w:tr>
-      <w:tr>
-        <w:tc>
-          <w:tcPr>
-            <w:tcW w:w="1530" w:type="dxa"/>
-            <w:tcMar>
-              <w:top w:w="100" w:type="dxa"/>
-              <w:left w:w="100" w:type="dxa"/>
-              <w:bottom w:w="100" w:type="dxa"/>
-              <w:right w:w="100" w:type="dxa"/>
-            </w:tcMar>
-          </w:tcPr>
-          <w:p>
-            <w:pPr>
-              <w:widowControl w:val="0"/>
-              <w:spacing w:line="240" w:lineRule="auto"/>
-              <w:jc w:val="center"/>
-            </w:pPr>
-            <w:r>
-              <w:rPr>
-                <w:color w:val="434343"/>
-              </w:rPr>
-              <w:t>Friday</w:t>
-            </w:r>
-          </w:p>
-        </w:tc>
-        <w:tc>
-          <w:tcPr>
-            <w:tcW w:w="7830" w:type="dxa"/>
-            <w:tcMar>
-              <w:top w:w="100" w:type="dxa"/>
-              <w:left w:w="100" w:type="dxa"/>
-              <w:bottom w:w="100" w:type="dxa"/>
-              <w:right w:w="100" w:type="dxa"/>
-            </w:tcMar>
-          </w:tcPr>
-          <w:p>
-            <w:pPr>
-              <w:widowControl w:val="0"/>
-              <w:spacing w:line="240" w:lineRule="auto"/>
-            </w:pPr>
-            <w:r>
-              <w:rPr>
-                <w:color w:val="434343"/>
-              </w:rPr>
-              <w:t xml:space="preserve">Team meeting was </w:t>
-            </w:r>
-            <w:proofErr w:type="spellStart"/>
-            <w:r>
-              <w:rPr>
-                <w:color w:val="434343"/>
-              </w:rPr>
-              <w:t>canceled</w:t>
-            </w:r>
-            <w:proofErr w:type="spellEnd"/>
-            <w:r>
-              <w:rPr>
-                <w:color w:val="434343"/>
-              </w:rPr>
-              <w:t xml:space="preserve"> today because </w:t>
-            </w:r>
-            <w:proofErr w:type="spellStart"/>
-            <w:r>
-              <w:rPr>
-                <w:color w:val="434343"/>
-              </w:rPr>
-              <w:t>Vineet</w:t>
-            </w:r>
-            <w:proofErr w:type="spellEnd"/>
-            <w:r>
-              <w:rPr>
-                <w:color w:val="434343"/>
-              </w:rPr>
-              <w:t xml:space="preserve"> has a fever.</w:t>
+              <w:t xml:space="preserve"> today because Vineet has a fever.</w:t>
             </w:r>
           </w:p>
         </w:tc>
@@ -3237,98 +3136,130 @@
             <w:r>
               <w:t>Advisor meeting.</w:t>
             </w:r>
+          </w:p>
+        </w:tc>
+      </w:tr>
+      <w:tr>
+        <w:tc>
+          <w:tcPr>
+            <w:tcW w:w="1755" w:type="dxa"/>
+            <w:tcMar>
+              <w:top w:w="100" w:type="dxa"/>
+              <w:left w:w="100" w:type="dxa"/>
+              <w:bottom w:w="100" w:type="dxa"/>
+              <w:right w:w="100" w:type="dxa"/>
+            </w:tcMar>
+          </w:tcPr>
+          <w:p>
+            <w:pPr>
+              <w:widowControl w:val="0"/>
+              <w:spacing w:line="240" w:lineRule="auto"/>
+              <w:jc w:val="center"/>
+            </w:pPr>
+            <w:r>
+              <w:rPr>
+                <w:color w:val="434343"/>
+                <w:sz w:val="24"/>
+                <w:szCs w:val="24"/>
+              </w:rPr>
+              <w:t>Thursday</w:t>
+            </w:r>
+          </w:p>
+        </w:tc>
+        <w:tc>
+          <w:tcPr>
+            <w:tcW w:w="7605" w:type="dxa"/>
+            <w:tcMar>
+              <w:top w:w="100" w:type="dxa"/>
+              <w:left w:w="100" w:type="dxa"/>
+              <w:bottom w:w="100" w:type="dxa"/>
+              <w:right w:w="100" w:type="dxa"/>
+            </w:tcMar>
+          </w:tcPr>
+          <w:p>
+            <w:pPr>
+              <w:widowControl w:val="0"/>
+              <w:spacing w:line="240" w:lineRule="auto"/>
+            </w:pPr>
+            <w:r>
+              <w:t xml:space="preserve">Vineet did Installation of </w:t>
+            </w:r>
+            <w:proofErr w:type="spellStart"/>
+            <w:r>
+              <w:t>Mongochef</w:t>
+            </w:r>
+            <w:proofErr w:type="spellEnd"/>
+            <w:r>
+              <w:t xml:space="preserve"> software installation to get more details of MongoDB schemas</w:t>
+            </w:r>
+          </w:p>
+        </w:tc>
+      </w:tr>
+      <w:tr>
+        <w:tc>
+          <w:tcPr>
+            <w:tcW w:w="1755" w:type="dxa"/>
+            <w:tcMar>
+              <w:top w:w="100" w:type="dxa"/>
+              <w:left w:w="100" w:type="dxa"/>
+              <w:bottom w:w="100" w:type="dxa"/>
+              <w:right w:w="100" w:type="dxa"/>
+            </w:tcMar>
+          </w:tcPr>
+          <w:p>
+            <w:pPr>
+              <w:widowControl w:val="0"/>
+              <w:spacing w:line="240" w:lineRule="auto"/>
+              <w:jc w:val="center"/>
+            </w:pPr>
+            <w:r>
+              <w:rPr>
+                <w:color w:val="434343"/>
+                <w:sz w:val="24"/>
+                <w:szCs w:val="24"/>
+              </w:rPr>
+              <w:t>Friday</w:t>
+            </w:r>
+          </w:p>
+        </w:tc>
+        <w:tc>
+          <w:tcPr>
+            <w:tcW w:w="7605" w:type="dxa"/>
+            <w:tcMar>
+              <w:top w:w="100" w:type="dxa"/>
+              <w:left w:w="100" w:type="dxa"/>
+              <w:bottom w:w="100" w:type="dxa"/>
+              <w:right w:w="100" w:type="dxa"/>
+            </w:tcMar>
+          </w:tcPr>
+          <w:p>
+            <w:pPr>
+              <w:widowControl w:val="0"/>
+              <w:spacing w:line="240" w:lineRule="auto"/>
+            </w:pPr>
+            <w:r>
+              <w:t>Team meeting</w:t>
+            </w:r>
+          </w:p>
+          <w:p>
+            <w:pPr>
+              <w:widowControl w:val="0"/>
+              <w:spacing w:line="240" w:lineRule="auto"/>
+            </w:pPr>
+            <w:r>
+              <w:t>Vineet booked appointment for 2</w:t>
+            </w:r>
+            <w:r>
+              <w:rPr>
+                <w:vertAlign w:val="superscript"/>
+              </w:rPr>
+              <w:t>nd</w:t>
+            </w:r>
+            <w:r>
+              <w:t xml:space="preserve"> audit</w:t>
+            </w:r>
             <w:bookmarkStart w:id="1" w:name="_GoBack"/>
             <w:bookmarkEnd w:id="1"/>
-          </w:p>
-        </w:tc>
-      </w:tr>
-      <w:tr>
-        <w:tc>
-          <w:tcPr>
-            <w:tcW w:w="1755" w:type="dxa"/>
-            <w:tcMar>
-              <w:top w:w="100" w:type="dxa"/>
-              <w:left w:w="100" w:type="dxa"/>
-              <w:bottom w:w="100" w:type="dxa"/>
-              <w:right w:w="100" w:type="dxa"/>
-            </w:tcMar>
-          </w:tcPr>
-          <w:p>
-            <w:pPr>
-              <w:widowControl w:val="0"/>
-              <w:spacing w:line="240" w:lineRule="auto"/>
-              <w:jc w:val="center"/>
-            </w:pPr>
-            <w:r>
-              <w:rPr>
-                <w:color w:val="434343"/>
-                <w:sz w:val="24"/>
-                <w:szCs w:val="24"/>
-              </w:rPr>
-              <w:t>Thursday</w:t>
-            </w:r>
-          </w:p>
-        </w:tc>
-        <w:tc>
-          <w:tcPr>
-            <w:tcW w:w="7605" w:type="dxa"/>
-            <w:tcMar>
-              <w:top w:w="100" w:type="dxa"/>
-              <w:left w:w="100" w:type="dxa"/>
-              <w:bottom w:w="100" w:type="dxa"/>
-              <w:right w:w="100" w:type="dxa"/>
-            </w:tcMar>
-          </w:tcPr>
-          <w:p>
-            <w:pPr>
-              <w:widowControl w:val="0"/>
-              <w:spacing w:line="240" w:lineRule="auto"/>
-            </w:pPr>
-          </w:p>
-        </w:tc>
-      </w:tr>
-      <w:tr>
-        <w:tc>
-          <w:tcPr>
-            <w:tcW w:w="1755" w:type="dxa"/>
-            <w:tcMar>
-              <w:top w:w="100" w:type="dxa"/>
-              <w:left w:w="100" w:type="dxa"/>
-              <w:bottom w:w="100" w:type="dxa"/>
-              <w:right w:w="100" w:type="dxa"/>
-            </w:tcMar>
-          </w:tcPr>
-          <w:p>
-            <w:pPr>
-              <w:widowControl w:val="0"/>
-              <w:spacing w:line="240" w:lineRule="auto"/>
-              <w:jc w:val="center"/>
-            </w:pPr>
-            <w:r>
-              <w:rPr>
-                <w:color w:val="434343"/>
-                <w:sz w:val="24"/>
-                <w:szCs w:val="24"/>
-              </w:rPr>
-              <w:t>Friday</w:t>
-            </w:r>
-          </w:p>
-        </w:tc>
-        <w:tc>
-          <w:tcPr>
-            <w:tcW w:w="7605" w:type="dxa"/>
-            <w:tcMar>
-              <w:top w:w="100" w:type="dxa"/>
-              <w:left w:w="100" w:type="dxa"/>
-              <w:bottom w:w="100" w:type="dxa"/>
-              <w:right w:w="100" w:type="dxa"/>
-            </w:tcMar>
-          </w:tcPr>
-          <w:p>
-            <w:pPr>
-              <w:widowControl w:val="0"/>
-              <w:spacing w:line="240" w:lineRule="auto"/>
-            </w:pPr>
           </w:p>
         </w:tc>
       </w:tr>

</xml_diff>

<commit_message>
change advisor meeting time
</commit_message>
<xml_diff>
--- a/Project Diary.docx
+++ b/Project Diary.docx
@@ -2805,7 +2805,21 @@
               <w:rPr>
                 <w:color w:val="434343"/>
               </w:rPr>
-              <w:t xml:space="preserve"> today because Vineet has a fever.</w:t>
+              <w:t xml:space="preserve"> today because </w:t>
+            </w:r>
+            <w:proofErr w:type="spellStart"/>
+            <w:r>
+              <w:rPr>
+                <w:color w:val="434343"/>
+              </w:rPr>
+              <w:t>Vineet</w:t>
+            </w:r>
+            <w:proofErr w:type="spellEnd"/>
+            <w:r>
+              <w:rPr>
+                <w:color w:val="434343"/>
+              </w:rPr>
+              <w:t xml:space="preserve"> has a fever.</w:t>
             </w:r>
           </w:p>
         </w:tc>
@@ -3258,8 +3272,6 @@
             <w:r>
               <w:t xml:space="preserve"> audit</w:t>
             </w:r>
-            <w:bookmarkStart w:id="1" w:name="_GoBack"/>
-            <w:bookmarkEnd w:id="1"/>
           </w:p>
         </w:tc>
       </w:tr>
@@ -3489,6 +3501,26 @@
               <w:widowControl w:val="0"/>
               <w:spacing w:line="240" w:lineRule="auto"/>
             </w:pPr>
+            <w:r>
+              <w:rPr>
+                <w:rFonts w:eastAsiaTheme="minorEastAsia"/>
+              </w:rPr>
+              <w:t xml:space="preserve">Advisor meeting changed to tomorrow, because </w:t>
+            </w:r>
+            <w:proofErr w:type="spellStart"/>
+            <w:r>
+              <w:rPr>
+                <w:rFonts w:eastAsiaTheme="minorEastAsia"/>
+              </w:rPr>
+              <w:t>Chali</w:t>
+            </w:r>
+            <w:proofErr w:type="spellEnd"/>
+            <w:r>
+              <w:rPr>
+                <w:rFonts w:eastAsiaTheme="minorEastAsia"/>
+              </w:rPr>
+              <w:t xml:space="preserve"> wasn’t feeling well.</w:t>
+            </w:r>
           </w:p>
         </w:tc>
       </w:tr>
@@ -3723,6 +3755,8 @@
       <w:r>
         <w:br w:type="page"/>
       </w:r>
+      <w:bookmarkStart w:id="1" w:name="_GoBack"/>
+      <w:bookmarkEnd w:id="1"/>
     </w:p>
     <w:p/>
     <w:p>
@@ -4161,7 +4195,7 @@
   <w:docDefaults>
     <w:rPrDefault>
       <w:rPr>
-        <w:rFonts w:ascii="Arial" w:eastAsia="Arial" w:hAnsi="Arial" w:cs="Arial"/>
+        <w:rFonts w:ascii="Arial" w:eastAsia="SimSun" w:hAnsi="Arial" w:cs="Arial"/>
         <w:color w:val="000000"/>
         <w:sz w:val="22"/>
         <w:szCs w:val="22"/>

</xml_diff>

<commit_message>
2nd audit and client meeting week 8
</commit_message>
<xml_diff>
--- a/Project Diary.docx
+++ b/Project Diary.docx
@@ -1,11 +1,11 @@
 
 <file path=word/document.xml><?xml version="1.0" encoding="utf-8"?>
-<w:document xmlns:wpc="http://schemas.microsoft.com/office/word/2010/wordprocessingCanvas" xmlns:mc="http://schemas.openxmlformats.org/markup-compatibility/2006" xmlns:o="urn:schemas-microsoft-com:office:office" xmlns:r="http://schemas.openxmlformats.org/officeDocument/2006/relationships" xmlns:m="http://schemas.openxmlformats.org/officeDocument/2006/math" xmlns:v="urn:schemas-microsoft-com:vml" xmlns:wp14="http://schemas.microsoft.com/office/word/2010/wordprocessingDrawing" xmlns:wp="http://schemas.openxmlformats.org/drawingml/2006/wordprocessingDrawing" xmlns:w10="urn:schemas-microsoft-com:office:word" xmlns:w="http://schemas.openxmlformats.org/wordprocessingml/2006/main" xmlns:w14="http://schemas.microsoft.com/office/word/2010/wordml" xmlns:w15="http://schemas.microsoft.com/office/word/2012/wordml" xmlns:wpg="http://schemas.microsoft.com/office/word/2010/wordprocessingGroup" xmlns:wpi="http://schemas.microsoft.com/office/word/2010/wordprocessingInk" xmlns:wne="http://schemas.microsoft.com/office/word/2006/wordml" xmlns:wps="http://schemas.microsoft.com/office/word/2010/wordprocessingShape" mc:Ignorable="w14 w15 wp14">
+<w:document xmlns:wpc="http://schemas.microsoft.com/office/word/2010/wordprocessingCanvas" xmlns:mo="http://schemas.microsoft.com/office/mac/office/2008/main" xmlns:mc="http://schemas.openxmlformats.org/markup-compatibility/2006" xmlns:mv="urn:schemas-microsoft-com:mac:vml" xmlns:o="urn:schemas-microsoft-com:office:office" xmlns:r="http://schemas.openxmlformats.org/officeDocument/2006/relationships" xmlns:m="http://schemas.openxmlformats.org/officeDocument/2006/math" xmlns:v="urn:schemas-microsoft-com:vml" xmlns:wp14="http://schemas.microsoft.com/office/word/2010/wordprocessingDrawing" xmlns:wp="http://schemas.openxmlformats.org/drawingml/2006/wordprocessingDrawing" xmlns:w10="urn:schemas-microsoft-com:office:word" xmlns:w="http://schemas.openxmlformats.org/wordprocessingml/2006/main" xmlns:w14="http://schemas.microsoft.com/office/word/2010/wordml" xmlns:w15="http://schemas.microsoft.com/office/word/2012/wordml" xmlns:wpg="http://schemas.microsoft.com/office/word/2010/wordprocessingGroup" xmlns:wpi="http://schemas.microsoft.com/office/word/2010/wordprocessingInk" xmlns:wne="http://schemas.microsoft.com/office/word/2006/wordml" xmlns:wps="http://schemas.microsoft.com/office/word/2010/wordprocessingShape" mc:Ignorable="w14 w15 wp14">
   <w:background w:color="FFFFFF"/>
   <w:body>
     <w:p>
       <w:pPr>
-        <w:pStyle w:val="Heading3"/>
+        <w:pStyle w:val="3"/>
         <w:spacing w:before="0" w:line="360" w:lineRule="auto"/>
         <w:contextualSpacing w:val="0"/>
         <w:jc w:val="center"/>
@@ -23,16 +23,7 @@
           <w:sz w:val="28"/>
           <w:szCs w:val="28"/>
         </w:rPr>
-        <w:t xml:space="preserve">Week </w:t>
-      </w:r>
-      <w:proofErr w:type="gramStart"/>
-      <w:r>
-        <w:rPr>
-          <w:color w:val="434343"/>
-          <w:sz w:val="28"/>
-          <w:szCs w:val="28"/>
-        </w:rPr>
-        <w:t xml:space="preserve">1  </w:t>
+        <w:t xml:space="preserve">Week 1  </w:t>
       </w:r>
       <w:r>
         <w:rPr>
@@ -40,22 +31,13 @@
           <w:sz w:val="24"/>
           <w:szCs w:val="24"/>
         </w:rPr>
-        <w:t>Sunday</w:t>
-      </w:r>
-      <w:proofErr w:type="gramEnd"/>
-      <w:r>
-        <w:rPr>
-          <w:color w:val="434343"/>
-          <w:sz w:val="24"/>
-          <w:szCs w:val="24"/>
-        </w:rPr>
-        <w:t xml:space="preserve"> 28/02/2016 - Saturday 05/03/2016</w:t>
+        <w:t>Sunday 28/02/2016 - Saturday 05/03/2016</w:t>
       </w:r>
     </w:p>
     <w:p/>
     <w:tbl>
       <w:tblPr>
-        <w:tblStyle w:val="a"/>
+        <w:tblStyle w:val="a5"/>
         <w:tblW w:w="9360" w:type="dxa"/>
         <w:tblBorders>
           <w:top w:val="single" w:sz="8" w:space="0" w:color="000000"/>
@@ -252,15 +234,7 @@
               <w:spacing w:line="240" w:lineRule="auto"/>
             </w:pPr>
             <w:r>
-              <w:t xml:space="preserve">  Met the potential advisor, </w:t>
-            </w:r>
-            <w:proofErr w:type="spellStart"/>
-            <w:r>
-              <w:t>Chalinor</w:t>
-            </w:r>
-            <w:proofErr w:type="spellEnd"/>
-            <w:r>
-              <w:t>, and she was happy to be the advisor of my team;</w:t>
+              <w:t xml:space="preserve">  Met the potential advisor, Chalinor, and she was happy to be the advisor of my team;</w:t>
             </w:r>
           </w:p>
           <w:p>
@@ -470,16 +444,7 @@
           <w:sz w:val="28"/>
           <w:szCs w:val="28"/>
         </w:rPr>
-        <w:t xml:space="preserve">Week </w:t>
-      </w:r>
-      <w:proofErr w:type="gramStart"/>
-      <w:r>
-        <w:rPr>
-          <w:color w:val="434343"/>
-          <w:sz w:val="28"/>
-          <w:szCs w:val="28"/>
-        </w:rPr>
-        <w:t xml:space="preserve">2  </w:t>
+        <w:t xml:space="preserve">Week 2  </w:t>
       </w:r>
       <w:r>
         <w:rPr>
@@ -487,22 +452,13 @@
           <w:sz w:val="24"/>
           <w:szCs w:val="24"/>
         </w:rPr>
-        <w:t>Sunday</w:t>
-      </w:r>
-      <w:proofErr w:type="gramEnd"/>
-      <w:r>
-        <w:rPr>
-          <w:color w:val="434343"/>
-          <w:sz w:val="24"/>
-          <w:szCs w:val="24"/>
-        </w:rPr>
-        <w:t xml:space="preserve"> 06/03/2016 - Saturday 12/03/2016</w:t>
+        <w:t>Sunday 06/03/2016 - Saturday 12/03/2016</w:t>
       </w:r>
     </w:p>
     <w:p/>
     <w:tbl>
       <w:tblPr>
-        <w:tblStyle w:val="a0"/>
+        <w:tblStyle w:val="a6"/>
         <w:tblW w:w="9360" w:type="dxa"/>
         <w:tblBorders>
           <w:top w:val="single" w:sz="8" w:space="0" w:color="000000"/>
@@ -933,31 +889,13 @@
           <w:sz w:val="28"/>
           <w:szCs w:val="28"/>
         </w:rPr>
-        <w:t xml:space="preserve">Week 3 Sunday 13/03/2016 </w:t>
-      </w:r>
-      <w:proofErr w:type="gramStart"/>
-      <w:r>
-        <w:rPr>
-          <w:color w:val="434343"/>
-          <w:sz w:val="28"/>
-          <w:szCs w:val="28"/>
-        </w:rPr>
-        <w:t>-  Saturday</w:t>
-      </w:r>
-      <w:proofErr w:type="gramEnd"/>
-      <w:r>
-        <w:rPr>
-          <w:color w:val="434343"/>
-          <w:sz w:val="28"/>
-          <w:szCs w:val="28"/>
-        </w:rPr>
-        <w:t xml:space="preserve"> 19/03/2016</w:t>
+        <w:t>Week 3 Sunday 13/03/2016 -  Saturday 19/03/2016</w:t>
       </w:r>
     </w:p>
     <w:p/>
     <w:tbl>
       <w:tblPr>
-        <w:tblStyle w:val="a1"/>
+        <w:tblStyle w:val="a7"/>
         <w:tblW w:w="9360" w:type="dxa"/>
         <w:tblBorders>
           <w:top w:val="single" w:sz="8" w:space="0" w:color="000000"/>
@@ -1179,15 +1117,7 @@
               <w:spacing w:line="240" w:lineRule="auto"/>
             </w:pPr>
             <w:r>
-              <w:t xml:space="preserve">Vineet learned to build Reaction project, but failed because of the disconnection of student </w:t>
-            </w:r>
-            <w:proofErr w:type="spellStart"/>
-            <w:r>
-              <w:t>wifi</w:t>
-            </w:r>
-            <w:proofErr w:type="spellEnd"/>
-            <w:r>
-              <w:t xml:space="preserve"> on his VMware virtual machine. Made little change in proposal and Inserted Vineet CV into proposal.</w:t>
+              <w:t>Vineet learned to build Reaction project, but failed because of the disconnection of student wifi on his VMware virtual machine. Made little change in proposal and Inserted Vineet CV into proposal.</w:t>
             </w:r>
           </w:p>
         </w:tc>
@@ -1234,15 +1164,7 @@
               <w:spacing w:line="240" w:lineRule="auto"/>
             </w:pPr>
             <w:r>
-              <w:t xml:space="preserve">Vineet installed VMware and all required </w:t>
-            </w:r>
-            <w:proofErr w:type="spellStart"/>
-            <w:r>
-              <w:t>softwares</w:t>
-            </w:r>
-            <w:proofErr w:type="spellEnd"/>
-            <w:r>
-              <w:t xml:space="preserve"> to run reaction commerce into my system. Learning about reaction commerce.</w:t>
+              <w:t>Vineet installed VMware and all required softwares to run reaction commerce into my system. Learning about reaction commerce.</w:t>
             </w:r>
           </w:p>
         </w:tc>
@@ -1412,31 +1334,13 @@
           <w:sz w:val="28"/>
           <w:szCs w:val="28"/>
         </w:rPr>
-        <w:t xml:space="preserve">Week 4 Sunday 20/03/2016 </w:t>
-      </w:r>
-      <w:proofErr w:type="gramStart"/>
-      <w:r>
-        <w:rPr>
-          <w:color w:val="434343"/>
-          <w:sz w:val="28"/>
-          <w:szCs w:val="28"/>
-        </w:rPr>
-        <w:t>-  Saturday</w:t>
-      </w:r>
-      <w:proofErr w:type="gramEnd"/>
-      <w:r>
-        <w:rPr>
-          <w:color w:val="434343"/>
-          <w:sz w:val="28"/>
-          <w:szCs w:val="28"/>
-        </w:rPr>
-        <w:t xml:space="preserve"> 26/03/2016</w:t>
+        <w:t>Week 4 Sunday 20/03/2016 -  Saturday 26/03/2016</w:t>
       </w:r>
     </w:p>
     <w:p/>
     <w:tbl>
       <w:tblPr>
-        <w:tblStyle w:val="a2"/>
+        <w:tblStyle w:val="a8"/>
         <w:tblW w:w="9360" w:type="dxa"/>
         <w:tblBorders>
           <w:top w:val="single" w:sz="8" w:space="0" w:color="000000"/>
@@ -1863,31 +1767,13 @@
           <w:sz w:val="28"/>
           <w:szCs w:val="28"/>
         </w:rPr>
-        <w:t xml:space="preserve">Week 5 Sunday 27/03/2016 </w:t>
-      </w:r>
-      <w:proofErr w:type="gramStart"/>
-      <w:r>
-        <w:rPr>
-          <w:color w:val="434343"/>
-          <w:sz w:val="28"/>
-          <w:szCs w:val="28"/>
-        </w:rPr>
-        <w:t>-  Saturday</w:t>
-      </w:r>
-      <w:proofErr w:type="gramEnd"/>
-      <w:r>
-        <w:rPr>
-          <w:color w:val="434343"/>
-          <w:sz w:val="28"/>
-          <w:szCs w:val="28"/>
-        </w:rPr>
-        <w:t xml:space="preserve"> 02/04/2016</w:t>
+        <w:t>Week 5 Sunday 27/03/2016 -  Saturday 02/04/2016</w:t>
       </w:r>
     </w:p>
     <w:p/>
     <w:tbl>
       <w:tblPr>
-        <w:tblStyle w:val="a3"/>
+        <w:tblStyle w:val="a9"/>
         <w:tblW w:w="9360" w:type="dxa"/>
         <w:tblBorders>
           <w:top w:val="single" w:sz="8" w:space="0" w:color="000000"/>
@@ -2092,21 +1978,7 @@
               <w:rPr>
                 <w:color w:val="434343"/>
               </w:rPr>
-              <w:t xml:space="preserve">Vineet is Preparing Introduction, Preface, </w:t>
-            </w:r>
-            <w:proofErr w:type="gramStart"/>
-            <w:r>
-              <w:rPr>
-                <w:color w:val="434343"/>
-              </w:rPr>
-              <w:t>Abstract</w:t>
-            </w:r>
-            <w:proofErr w:type="gramEnd"/>
-            <w:r>
-              <w:rPr>
-                <w:color w:val="434343"/>
-              </w:rPr>
-              <w:t xml:space="preserve"> for his study report.</w:t>
+              <w:t>Vineet is Preparing Introduction, Preface, Abstract for his study report.</w:t>
             </w:r>
           </w:p>
         </w:tc>
@@ -2352,31 +2224,13 @@
           <w:sz w:val="28"/>
           <w:szCs w:val="28"/>
         </w:rPr>
-        <w:t xml:space="preserve">Week 6 Sunday 03/04/2016 </w:t>
-      </w:r>
-      <w:proofErr w:type="gramStart"/>
-      <w:r>
-        <w:rPr>
-          <w:color w:val="434343"/>
-          <w:sz w:val="28"/>
-          <w:szCs w:val="28"/>
-        </w:rPr>
-        <w:t>-  Saturday</w:t>
-      </w:r>
-      <w:proofErr w:type="gramEnd"/>
-      <w:r>
-        <w:rPr>
-          <w:color w:val="434343"/>
-          <w:sz w:val="28"/>
-          <w:szCs w:val="28"/>
-        </w:rPr>
-        <w:t xml:space="preserve"> 09/04/2016</w:t>
+        <w:t>Week 6 Sunday 03/04/2016 -  Saturday 09/04/2016</w:t>
       </w:r>
     </w:p>
     <w:p/>
     <w:tbl>
       <w:tblPr>
-        <w:tblStyle w:val="a4"/>
+        <w:tblStyle w:val="aa"/>
         <w:tblW w:w="9360" w:type="dxa"/>
         <w:tblBorders>
           <w:top w:val="single" w:sz="8" w:space="0" w:color="000000"/>
@@ -2532,21 +2386,7 @@
               <w:rPr>
                 <w:color w:val="434343"/>
               </w:rPr>
-              <w:t xml:space="preserve">Advisor meeting had been cancelled because </w:t>
-            </w:r>
-            <w:proofErr w:type="spellStart"/>
-            <w:r>
-              <w:rPr>
-                <w:color w:val="434343"/>
-              </w:rPr>
-              <w:t>Chali</w:t>
-            </w:r>
-            <w:proofErr w:type="spellEnd"/>
-            <w:r>
-              <w:rPr>
-                <w:color w:val="434343"/>
-              </w:rPr>
-              <w:t xml:space="preserve"> had a meeting to attend. It was rescheduled to 11am Wednesday. </w:t>
+              <w:t xml:space="preserve">Advisor meeting had been cancelled because Chali had a meeting to attend. It was rescheduled to 11am Wednesday. </w:t>
             </w:r>
           </w:p>
         </w:tc>
@@ -2604,23 +2444,7 @@
               <w:spacing w:line="240" w:lineRule="auto"/>
             </w:pPr>
             <w:r>
-              <w:t xml:space="preserve">1) Misuse of agenda items, and content should be more specific and detailed; 2) Haven’t kept informal communicate records; 3) Admin timing is missing from timesheet; 4) Should use progress report instead of team meeting agenda; 5) Should manage doc versions some way; and docs </w:t>
-            </w:r>
-            <w:proofErr w:type="spellStart"/>
-            <w:r>
-              <w:t>shoule</w:t>
-            </w:r>
-            <w:proofErr w:type="spellEnd"/>
-            <w:r>
-              <w:t xml:space="preserve"> not be backed up laptop or </w:t>
-            </w:r>
-            <w:proofErr w:type="spellStart"/>
-            <w:r>
-              <w:t>harddrive</w:t>
-            </w:r>
-            <w:proofErr w:type="spellEnd"/>
-            <w:r>
-              <w:t xml:space="preserve"> which can be taken away and stolen easily.</w:t>
+              <w:t>1) Misuse of agenda items, and content should be more specific and detailed; 2) Haven’t kept informal communicate records; 3) Admin timing is missing from timesheet; 4) Should use progress report instead of team meeting agenda; 5) Should manage doc versions some way; and docs shoule not be backed up laptop or harddrive which can be taken away and stolen easily.</w:t>
             </w:r>
           </w:p>
         </w:tc>
@@ -2791,35 +2615,7 @@
               <w:rPr>
                 <w:color w:val="434343"/>
               </w:rPr>
-              <w:t xml:space="preserve">Team meeting was </w:t>
-            </w:r>
-            <w:proofErr w:type="spellStart"/>
-            <w:r>
-              <w:rPr>
-                <w:color w:val="434343"/>
-              </w:rPr>
-              <w:t>canceled</w:t>
-            </w:r>
-            <w:proofErr w:type="spellEnd"/>
-            <w:r>
-              <w:rPr>
-                <w:color w:val="434343"/>
-              </w:rPr>
-              <w:t xml:space="preserve"> today because </w:t>
-            </w:r>
-            <w:proofErr w:type="spellStart"/>
-            <w:r>
-              <w:rPr>
-                <w:color w:val="434343"/>
-              </w:rPr>
-              <w:t>Vineet</w:t>
-            </w:r>
-            <w:proofErr w:type="spellEnd"/>
-            <w:r>
-              <w:rPr>
-                <w:color w:val="434343"/>
-              </w:rPr>
-              <w:t xml:space="preserve"> has a fever.</w:t>
+              <w:t>Team meeting was canceled today because Vineet has a fever.</w:t>
             </w:r>
           </w:p>
         </w:tc>
@@ -2894,7 +2690,7 @@
     <w:p/>
     <w:tbl>
       <w:tblPr>
-        <w:tblStyle w:val="a5"/>
+        <w:tblStyle w:val="ab"/>
         <w:tblW w:w="9360" w:type="dxa"/>
         <w:tblBorders>
           <w:top w:val="single" w:sz="8" w:space="0" w:color="000000"/>
@@ -3196,15 +2992,7 @@
               <w:spacing w:line="240" w:lineRule="auto"/>
             </w:pPr>
             <w:r>
-              <w:t xml:space="preserve">Vineet did Installation of </w:t>
-            </w:r>
-            <w:proofErr w:type="spellStart"/>
-            <w:r>
-              <w:t>Mongochef</w:t>
-            </w:r>
-            <w:proofErr w:type="spellEnd"/>
-            <w:r>
-              <w:t xml:space="preserve"> software installation to get more details of MongoDB schemas</w:t>
+              <w:t>Vineet did Installation of Mongochef software installation to get more details of MongoDB schemas</w:t>
             </w:r>
           </w:p>
         </w:tc>
@@ -3341,7 +3129,7 @@
     <w:p/>
     <w:tbl>
       <w:tblPr>
-        <w:tblStyle w:val="a6"/>
+        <w:tblStyle w:val="ac"/>
         <w:tblW w:w="9360" w:type="dxa"/>
         <w:tblBorders>
           <w:top w:val="single" w:sz="8" w:space="0" w:color="000000"/>
@@ -3505,21 +3293,7 @@
               <w:rPr>
                 <w:rFonts w:eastAsiaTheme="minorEastAsia"/>
               </w:rPr>
-              <w:t xml:space="preserve">Advisor meeting changed to tomorrow, because </w:t>
-            </w:r>
-            <w:proofErr w:type="spellStart"/>
-            <w:r>
-              <w:rPr>
-                <w:rFonts w:eastAsiaTheme="minorEastAsia"/>
-              </w:rPr>
-              <w:t>Chali</w:t>
-            </w:r>
-            <w:proofErr w:type="spellEnd"/>
-            <w:r>
-              <w:rPr>
-                <w:rFonts w:eastAsiaTheme="minorEastAsia"/>
-              </w:rPr>
-              <w:t xml:space="preserve"> wasn’t feeling well.</w:t>
+              <w:t>Advisor meeting changed to tomorrow, because Chali wasn’t feeling well.</w:t>
             </w:r>
           </w:p>
         </w:tc>
@@ -3575,188 +3349,194 @@
             <w:r>
               <w:t xml:space="preserve">sor meeting is held. </w:t>
             </w:r>
+          </w:p>
+        </w:tc>
+      </w:tr>
+      <w:tr>
+        <w:tc>
+          <w:tcPr>
+            <w:tcW w:w="1755" w:type="dxa"/>
+            <w:tcMar>
+              <w:top w:w="100" w:type="dxa"/>
+              <w:left w:w="100" w:type="dxa"/>
+              <w:bottom w:w="100" w:type="dxa"/>
+              <w:right w:w="100" w:type="dxa"/>
+            </w:tcMar>
+          </w:tcPr>
+          <w:p>
+            <w:pPr>
+              <w:widowControl w:val="0"/>
+              <w:spacing w:line="240" w:lineRule="auto"/>
+              <w:jc w:val="center"/>
+            </w:pPr>
+            <w:r>
+              <w:rPr>
+                <w:color w:val="434343"/>
+                <w:sz w:val="24"/>
+                <w:szCs w:val="24"/>
+              </w:rPr>
+              <w:t>Wednesday</w:t>
+            </w:r>
+          </w:p>
+        </w:tc>
+        <w:tc>
+          <w:tcPr>
+            <w:tcW w:w="7605" w:type="dxa"/>
+            <w:tcMar>
+              <w:top w:w="100" w:type="dxa"/>
+              <w:left w:w="100" w:type="dxa"/>
+              <w:bottom w:w="100" w:type="dxa"/>
+              <w:right w:w="100" w:type="dxa"/>
+            </w:tcMar>
+          </w:tcPr>
+          <w:p>
+            <w:pPr>
+              <w:widowControl w:val="0"/>
+              <w:spacing w:line="240" w:lineRule="auto"/>
+            </w:pPr>
+            <w:r>
+              <w:t>Second audit was held.</w:t>
+            </w:r>
+          </w:p>
+        </w:tc>
+      </w:tr>
+      <w:tr>
+        <w:tc>
+          <w:tcPr>
+            <w:tcW w:w="1755" w:type="dxa"/>
+            <w:tcMar>
+              <w:top w:w="100" w:type="dxa"/>
+              <w:left w:w="100" w:type="dxa"/>
+              <w:bottom w:w="100" w:type="dxa"/>
+              <w:right w:w="100" w:type="dxa"/>
+            </w:tcMar>
+          </w:tcPr>
+          <w:p>
+            <w:pPr>
+              <w:widowControl w:val="0"/>
+              <w:spacing w:line="240" w:lineRule="auto"/>
+              <w:jc w:val="center"/>
+            </w:pPr>
+            <w:r>
+              <w:rPr>
+                <w:color w:val="434343"/>
+                <w:sz w:val="24"/>
+                <w:szCs w:val="24"/>
+              </w:rPr>
+              <w:t>Thursday</w:t>
+            </w:r>
+          </w:p>
+        </w:tc>
+        <w:tc>
+          <w:tcPr>
+            <w:tcW w:w="7605" w:type="dxa"/>
+            <w:tcMar>
+              <w:top w:w="100" w:type="dxa"/>
+              <w:left w:w="100" w:type="dxa"/>
+              <w:bottom w:w="100" w:type="dxa"/>
+              <w:right w:w="100" w:type="dxa"/>
+            </w:tcMar>
+          </w:tcPr>
+          <w:p>
+            <w:pPr>
+              <w:widowControl w:val="0"/>
+              <w:spacing w:line="240" w:lineRule="auto"/>
+            </w:pPr>
+          </w:p>
+        </w:tc>
+      </w:tr>
+      <w:tr>
+        <w:tc>
+          <w:tcPr>
+            <w:tcW w:w="1755" w:type="dxa"/>
+            <w:tcMar>
+              <w:top w:w="100" w:type="dxa"/>
+              <w:left w:w="100" w:type="dxa"/>
+              <w:bottom w:w="100" w:type="dxa"/>
+              <w:right w:w="100" w:type="dxa"/>
+            </w:tcMar>
+          </w:tcPr>
+          <w:p>
+            <w:pPr>
+              <w:widowControl w:val="0"/>
+              <w:spacing w:line="240" w:lineRule="auto"/>
+              <w:jc w:val="center"/>
+            </w:pPr>
+            <w:r>
+              <w:rPr>
+                <w:color w:val="434343"/>
+                <w:sz w:val="24"/>
+                <w:szCs w:val="24"/>
+              </w:rPr>
+              <w:t>Friday</w:t>
+            </w:r>
+          </w:p>
+        </w:tc>
+        <w:tc>
+          <w:tcPr>
+            <w:tcW w:w="7605" w:type="dxa"/>
+            <w:tcMar>
+              <w:top w:w="100" w:type="dxa"/>
+              <w:left w:w="100" w:type="dxa"/>
+              <w:bottom w:w="100" w:type="dxa"/>
+              <w:right w:w="100" w:type="dxa"/>
+            </w:tcMar>
+          </w:tcPr>
+          <w:p>
+            <w:pPr>
+              <w:widowControl w:val="0"/>
+              <w:spacing w:line="240" w:lineRule="auto"/>
+            </w:pPr>
+          </w:p>
+        </w:tc>
+      </w:tr>
+      <w:tr>
+        <w:tc>
+          <w:tcPr>
+            <w:tcW w:w="1755" w:type="dxa"/>
+            <w:tcMar>
+              <w:top w:w="100" w:type="dxa"/>
+              <w:left w:w="100" w:type="dxa"/>
+              <w:bottom w:w="100" w:type="dxa"/>
+              <w:right w:w="100" w:type="dxa"/>
+            </w:tcMar>
+          </w:tcPr>
+          <w:p>
+            <w:pPr>
+              <w:widowControl w:val="0"/>
+              <w:spacing w:line="240" w:lineRule="auto"/>
+              <w:jc w:val="center"/>
+            </w:pPr>
+            <w:r>
+              <w:rPr>
+                <w:color w:val="434343"/>
+                <w:sz w:val="24"/>
+                <w:szCs w:val="24"/>
+              </w:rPr>
+              <w:t>Saturday</w:t>
+            </w:r>
+          </w:p>
+        </w:tc>
+        <w:tc>
+          <w:tcPr>
+            <w:tcW w:w="7605" w:type="dxa"/>
+            <w:tcMar>
+              <w:top w:w="100" w:type="dxa"/>
+              <w:left w:w="100" w:type="dxa"/>
+              <w:bottom w:w="100" w:type="dxa"/>
+              <w:right w:w="100" w:type="dxa"/>
+            </w:tcMar>
+          </w:tcPr>
+          <w:p>
+            <w:pPr>
+              <w:widowControl w:val="0"/>
+              <w:spacing w:line="240" w:lineRule="auto"/>
+            </w:pPr>
+            <w:r>
+              <w:t>Client meeting was held.</w:t>
+            </w:r>
             <w:bookmarkStart w:id="1" w:name="_GoBack"/>
             <w:bookmarkEnd w:id="1"/>
-          </w:p>
-        </w:tc>
-      </w:tr>
-      <w:tr>
-        <w:tc>
-          <w:tcPr>
-            <w:tcW w:w="1755" w:type="dxa"/>
-            <w:tcMar>
-              <w:top w:w="100" w:type="dxa"/>
-              <w:left w:w="100" w:type="dxa"/>
-              <w:bottom w:w="100" w:type="dxa"/>
-              <w:right w:w="100" w:type="dxa"/>
-            </w:tcMar>
-          </w:tcPr>
-          <w:p>
-            <w:pPr>
-              <w:widowControl w:val="0"/>
-              <w:spacing w:line="240" w:lineRule="auto"/>
-              <w:jc w:val="center"/>
-            </w:pPr>
-            <w:r>
-              <w:rPr>
-                <w:color w:val="434343"/>
-                <w:sz w:val="24"/>
-                <w:szCs w:val="24"/>
-              </w:rPr>
-              <w:t>Wednesday</w:t>
-            </w:r>
-          </w:p>
-        </w:tc>
-        <w:tc>
-          <w:tcPr>
-            <w:tcW w:w="7605" w:type="dxa"/>
-            <w:tcMar>
-              <w:top w:w="100" w:type="dxa"/>
-              <w:left w:w="100" w:type="dxa"/>
-              <w:bottom w:w="100" w:type="dxa"/>
-              <w:right w:w="100" w:type="dxa"/>
-            </w:tcMar>
-          </w:tcPr>
-          <w:p>
-            <w:pPr>
-              <w:widowControl w:val="0"/>
-              <w:spacing w:line="240" w:lineRule="auto"/>
-            </w:pPr>
-          </w:p>
-        </w:tc>
-      </w:tr>
-      <w:tr>
-        <w:tc>
-          <w:tcPr>
-            <w:tcW w:w="1755" w:type="dxa"/>
-            <w:tcMar>
-              <w:top w:w="100" w:type="dxa"/>
-              <w:left w:w="100" w:type="dxa"/>
-              <w:bottom w:w="100" w:type="dxa"/>
-              <w:right w:w="100" w:type="dxa"/>
-            </w:tcMar>
-          </w:tcPr>
-          <w:p>
-            <w:pPr>
-              <w:widowControl w:val="0"/>
-              <w:spacing w:line="240" w:lineRule="auto"/>
-              <w:jc w:val="center"/>
-            </w:pPr>
-            <w:r>
-              <w:rPr>
-                <w:color w:val="434343"/>
-                <w:sz w:val="24"/>
-                <w:szCs w:val="24"/>
-              </w:rPr>
-              <w:t>Thursday</w:t>
-            </w:r>
-          </w:p>
-        </w:tc>
-        <w:tc>
-          <w:tcPr>
-            <w:tcW w:w="7605" w:type="dxa"/>
-            <w:tcMar>
-              <w:top w:w="100" w:type="dxa"/>
-              <w:left w:w="100" w:type="dxa"/>
-              <w:bottom w:w="100" w:type="dxa"/>
-              <w:right w:w="100" w:type="dxa"/>
-            </w:tcMar>
-          </w:tcPr>
-          <w:p>
-            <w:pPr>
-              <w:widowControl w:val="0"/>
-              <w:spacing w:line="240" w:lineRule="auto"/>
-            </w:pPr>
-          </w:p>
-        </w:tc>
-      </w:tr>
-      <w:tr>
-        <w:tc>
-          <w:tcPr>
-            <w:tcW w:w="1755" w:type="dxa"/>
-            <w:tcMar>
-              <w:top w:w="100" w:type="dxa"/>
-              <w:left w:w="100" w:type="dxa"/>
-              <w:bottom w:w="100" w:type="dxa"/>
-              <w:right w:w="100" w:type="dxa"/>
-            </w:tcMar>
-          </w:tcPr>
-          <w:p>
-            <w:pPr>
-              <w:widowControl w:val="0"/>
-              <w:spacing w:line="240" w:lineRule="auto"/>
-              <w:jc w:val="center"/>
-            </w:pPr>
-            <w:r>
-              <w:rPr>
-                <w:color w:val="434343"/>
-                <w:sz w:val="24"/>
-                <w:szCs w:val="24"/>
-              </w:rPr>
-              <w:t>Friday</w:t>
-            </w:r>
-          </w:p>
-        </w:tc>
-        <w:tc>
-          <w:tcPr>
-            <w:tcW w:w="7605" w:type="dxa"/>
-            <w:tcMar>
-              <w:top w:w="100" w:type="dxa"/>
-              <w:left w:w="100" w:type="dxa"/>
-              <w:bottom w:w="100" w:type="dxa"/>
-              <w:right w:w="100" w:type="dxa"/>
-            </w:tcMar>
-          </w:tcPr>
-          <w:p>
-            <w:pPr>
-              <w:widowControl w:val="0"/>
-              <w:spacing w:line="240" w:lineRule="auto"/>
-            </w:pPr>
-          </w:p>
-        </w:tc>
-      </w:tr>
-      <w:tr>
-        <w:tc>
-          <w:tcPr>
-            <w:tcW w:w="1755" w:type="dxa"/>
-            <w:tcMar>
-              <w:top w:w="100" w:type="dxa"/>
-              <w:left w:w="100" w:type="dxa"/>
-              <w:bottom w:w="100" w:type="dxa"/>
-              <w:right w:w="100" w:type="dxa"/>
-            </w:tcMar>
-          </w:tcPr>
-          <w:p>
-            <w:pPr>
-              <w:widowControl w:val="0"/>
-              <w:spacing w:line="240" w:lineRule="auto"/>
-              <w:jc w:val="center"/>
-            </w:pPr>
-            <w:r>
-              <w:rPr>
-                <w:color w:val="434343"/>
-                <w:sz w:val="24"/>
-                <w:szCs w:val="24"/>
-              </w:rPr>
-              <w:t>Saturday</w:t>
-            </w:r>
-          </w:p>
-        </w:tc>
-        <w:tc>
-          <w:tcPr>
-            <w:tcW w:w="7605" w:type="dxa"/>
-            <w:tcMar>
-              <w:top w:w="100" w:type="dxa"/>
-              <w:left w:w="100" w:type="dxa"/>
-              <w:bottom w:w="100" w:type="dxa"/>
-              <w:right w:w="100" w:type="dxa"/>
-            </w:tcMar>
-          </w:tcPr>
-          <w:p>
-            <w:pPr>
-              <w:widowControl w:val="0"/>
-              <w:spacing w:line="240" w:lineRule="auto"/>
-            </w:pPr>
           </w:p>
         </w:tc>
       </w:tr>
@@ -3775,31 +3555,13 @@
           <w:sz w:val="28"/>
           <w:szCs w:val="28"/>
         </w:rPr>
-        <w:t xml:space="preserve">Week 6 Sunday 03/04/2016 </w:t>
-      </w:r>
-      <w:proofErr w:type="gramStart"/>
-      <w:r>
-        <w:rPr>
-          <w:color w:val="434343"/>
-          <w:sz w:val="28"/>
-          <w:szCs w:val="28"/>
-        </w:rPr>
-        <w:t>-  Saturday</w:t>
-      </w:r>
-      <w:proofErr w:type="gramEnd"/>
-      <w:r>
-        <w:rPr>
-          <w:color w:val="434343"/>
-          <w:sz w:val="28"/>
-          <w:szCs w:val="28"/>
-        </w:rPr>
-        <w:t xml:space="preserve"> 09/04/2016</w:t>
+        <w:t>Week 6 Sunday 03/04/2016 -  Saturday 09/04/2016</w:t>
       </w:r>
     </w:p>
     <w:p/>
     <w:tbl>
       <w:tblPr>
-        <w:tblStyle w:val="a7"/>
+        <w:tblStyle w:val="ad"/>
         <w:tblW w:w="9360" w:type="dxa"/>
         <w:tblBorders>
           <w:top w:val="single" w:sz="8" w:space="0" w:color="000000"/>
@@ -4217,7 +3979,7 @@
       </w:pPr>
     </w:pPrDefault>
   </w:docDefaults>
-  <w:latentStyles w:defLockedState="0" w:defUIPriority="99" w:defSemiHidden="0" w:defUnhideWhenUsed="0" w:defQFormat="0" w:count="371">
+  <w:latentStyles w:defLockedState="0" w:defUIPriority="99" w:defSemiHidden="0" w:defUnhideWhenUsed="0" w:defQFormat="0" w:count="380">
     <w:lsdException w:name="Normal" w:uiPriority="0" w:qFormat="1"/>
     <w:lsdException w:name="heading 1" w:uiPriority="9" w:qFormat="1"/>
     <w:lsdException w:name="heading 2" w:semiHidden="1" w:uiPriority="9" w:unhideWhenUsed="1" w:qFormat="1"/>
@@ -4590,13 +4352,13 @@
     <w:lsdException w:name="List Table 6 Colorful Accent 6" w:uiPriority="51"/>
     <w:lsdException w:name="List Table 7 Colorful Accent 6" w:uiPriority="52"/>
   </w:latentStyles>
-  <w:style w:type="paragraph" w:default="1" w:styleId="Normal">
+  <w:style w:type="paragraph" w:default="1" w:styleId="a">
     <w:name w:val="Normal"/>
   </w:style>
-  <w:style w:type="paragraph" w:styleId="Heading1">
+  <w:style w:type="paragraph" w:styleId="1">
     <w:name w:val="heading 1"/>
-    <w:basedOn w:val="Normal"/>
-    <w:next w:val="Normal"/>
+    <w:basedOn w:val="a"/>
+    <w:next w:val="a"/>
     <w:pPr>
       <w:keepNext/>
       <w:keepLines/>
@@ -4609,10 +4371,10 @@
       <w:szCs w:val="40"/>
     </w:rPr>
   </w:style>
-  <w:style w:type="paragraph" w:styleId="Heading2">
+  <w:style w:type="paragraph" w:styleId="2">
     <w:name w:val="heading 2"/>
-    <w:basedOn w:val="Normal"/>
-    <w:next w:val="Normal"/>
+    <w:basedOn w:val="a"/>
+    <w:next w:val="a"/>
     <w:pPr>
       <w:keepNext/>
       <w:keepLines/>
@@ -4625,10 +4387,10 @@
       <w:szCs w:val="32"/>
     </w:rPr>
   </w:style>
-  <w:style w:type="paragraph" w:styleId="Heading3">
+  <w:style w:type="paragraph" w:styleId="3">
     <w:name w:val="heading 3"/>
-    <w:basedOn w:val="Normal"/>
-    <w:next w:val="Normal"/>
+    <w:basedOn w:val="a"/>
+    <w:next w:val="a"/>
     <w:pPr>
       <w:keepNext/>
       <w:keepLines/>
@@ -4642,10 +4404,10 @@
       <w:szCs w:val="28"/>
     </w:rPr>
   </w:style>
-  <w:style w:type="paragraph" w:styleId="Heading4">
+  <w:style w:type="paragraph" w:styleId="4">
     <w:name w:val="heading 4"/>
-    <w:basedOn w:val="Normal"/>
-    <w:next w:val="Normal"/>
+    <w:basedOn w:val="a"/>
+    <w:next w:val="a"/>
     <w:pPr>
       <w:keepNext/>
       <w:keepLines/>
@@ -4659,10 +4421,10 @@
       <w:szCs w:val="24"/>
     </w:rPr>
   </w:style>
-  <w:style w:type="paragraph" w:styleId="Heading5">
+  <w:style w:type="paragraph" w:styleId="5">
     <w:name w:val="heading 5"/>
-    <w:basedOn w:val="Normal"/>
-    <w:next w:val="Normal"/>
+    <w:basedOn w:val="a"/>
+    <w:next w:val="a"/>
     <w:pPr>
       <w:keepNext/>
       <w:keepLines/>
@@ -4674,10 +4436,10 @@
       <w:color w:val="666666"/>
     </w:rPr>
   </w:style>
-  <w:style w:type="paragraph" w:styleId="Heading6">
+  <w:style w:type="paragraph" w:styleId="6">
     <w:name w:val="heading 6"/>
-    <w:basedOn w:val="Normal"/>
-    <w:next w:val="Normal"/>
+    <w:basedOn w:val="a"/>
+    <w:next w:val="a"/>
     <w:pPr>
       <w:keepNext/>
       <w:keepLines/>
@@ -4690,13 +4452,13 @@
       <w:color w:val="666666"/>
     </w:rPr>
   </w:style>
-  <w:style w:type="character" w:default="1" w:styleId="DefaultParagraphFont">
+  <w:style w:type="character" w:default="1" w:styleId="a0">
     <w:name w:val="Default Paragraph Font"/>
     <w:uiPriority w:val="1"/>
     <w:semiHidden/>
     <w:unhideWhenUsed/>
   </w:style>
-  <w:style w:type="table" w:default="1" w:styleId="TableNormal">
+  <w:style w:type="table" w:default="1" w:styleId="a1">
     <w:name w:val="Normal Table"/>
     <w:uiPriority w:val="99"/>
     <w:semiHidden/>
@@ -4711,16 +4473,16 @@
       </w:tblCellMar>
     </w:tblPr>
   </w:style>
-  <w:style w:type="numbering" w:default="1" w:styleId="NoList">
+  <w:style w:type="numbering" w:default="1" w:styleId="a2">
     <w:name w:val="No List"/>
     <w:uiPriority w:val="99"/>
     <w:semiHidden/>
     <w:unhideWhenUsed/>
   </w:style>
-  <w:style w:type="paragraph" w:styleId="Title">
+  <w:style w:type="paragraph" w:styleId="a3">
     <w:name w:val="Title"/>
-    <w:basedOn w:val="Normal"/>
-    <w:next w:val="Normal"/>
+    <w:basedOn w:val="a"/>
+    <w:next w:val="a"/>
     <w:pPr>
       <w:keepNext/>
       <w:keepLines/>
@@ -4732,10 +4494,10 @@
       <w:szCs w:val="52"/>
     </w:rPr>
   </w:style>
-  <w:style w:type="paragraph" w:styleId="Subtitle">
+  <w:style w:type="paragraph" w:styleId="a4">
     <w:name w:val="Subtitle"/>
-    <w:basedOn w:val="Normal"/>
-    <w:next w:val="Normal"/>
+    <w:basedOn w:val="a"/>
+    <w:next w:val="a"/>
     <w:pPr>
       <w:keepNext/>
       <w:keepLines/>
@@ -4748,67 +4510,130 @@
       <w:szCs w:val="30"/>
     </w:rPr>
   </w:style>
-  <w:style w:type="table" w:customStyle="1" w:styleId="a">
-    <w:basedOn w:val="TableNormal"/>
+  <w:style w:type="table" w:customStyle="1" w:styleId="a5">
+    <w:basedOn w:val="a1"/>
     <w:tblPr>
       <w:tblStyleRowBandSize w:val="1"/>
       <w:tblStyleColBandSize w:val="1"/>
+      <w:tblInd w:w="0" w:type="dxa"/>
+      <w:tblCellMar>
+        <w:top w:w="0" w:type="dxa"/>
+        <w:left w:w="108" w:type="dxa"/>
+        <w:bottom w:w="0" w:type="dxa"/>
+        <w:right w:w="108" w:type="dxa"/>
+      </w:tblCellMar>
     </w:tblPr>
   </w:style>
-  <w:style w:type="table" w:customStyle="1" w:styleId="a0">
-    <w:basedOn w:val="TableNormal"/>
+  <w:style w:type="table" w:customStyle="1" w:styleId="a6">
+    <w:basedOn w:val="a1"/>
     <w:tblPr>
       <w:tblStyleRowBandSize w:val="1"/>
       <w:tblStyleColBandSize w:val="1"/>
+      <w:tblInd w:w="0" w:type="dxa"/>
+      <w:tblCellMar>
+        <w:top w:w="0" w:type="dxa"/>
+        <w:left w:w="108" w:type="dxa"/>
+        <w:bottom w:w="0" w:type="dxa"/>
+        <w:right w:w="108" w:type="dxa"/>
+      </w:tblCellMar>
     </w:tblPr>
   </w:style>
-  <w:style w:type="table" w:customStyle="1" w:styleId="a1">
-    <w:basedOn w:val="TableNormal"/>
+  <w:style w:type="table" w:customStyle="1" w:styleId="a7">
+    <w:basedOn w:val="a1"/>
     <w:tblPr>
       <w:tblStyleRowBandSize w:val="1"/>
       <w:tblStyleColBandSize w:val="1"/>
+      <w:tblInd w:w="0" w:type="dxa"/>
+      <w:tblCellMar>
+        <w:top w:w="0" w:type="dxa"/>
+        <w:left w:w="108" w:type="dxa"/>
+        <w:bottom w:w="0" w:type="dxa"/>
+        <w:right w:w="108" w:type="dxa"/>
+      </w:tblCellMar>
     </w:tblPr>
   </w:style>
-  <w:style w:type="table" w:customStyle="1" w:styleId="a2">
-    <w:basedOn w:val="TableNormal"/>
+  <w:style w:type="table" w:customStyle="1" w:styleId="a8">
+    <w:basedOn w:val="a1"/>
     <w:tblPr>
       <w:tblStyleRowBandSize w:val="1"/>
       <w:tblStyleColBandSize w:val="1"/>
+      <w:tblInd w:w="0" w:type="dxa"/>
+      <w:tblCellMar>
+        <w:top w:w="0" w:type="dxa"/>
+        <w:left w:w="108" w:type="dxa"/>
+        <w:bottom w:w="0" w:type="dxa"/>
+        <w:right w:w="108" w:type="dxa"/>
+      </w:tblCellMar>
     </w:tblPr>
   </w:style>
-  <w:style w:type="table" w:customStyle="1" w:styleId="a3">
-    <w:basedOn w:val="TableNormal"/>
+  <w:style w:type="table" w:customStyle="1" w:styleId="a9">
+    <w:basedOn w:val="a1"/>
     <w:tblPr>
       <w:tblStyleRowBandSize w:val="1"/>
       <w:tblStyleColBandSize w:val="1"/>
+      <w:tblInd w:w="0" w:type="dxa"/>
+      <w:tblCellMar>
+        <w:top w:w="0" w:type="dxa"/>
+        <w:left w:w="108" w:type="dxa"/>
+        <w:bottom w:w="0" w:type="dxa"/>
+        <w:right w:w="108" w:type="dxa"/>
+      </w:tblCellMar>
     </w:tblPr>
   </w:style>
-  <w:style w:type="table" w:customStyle="1" w:styleId="a4">
-    <w:basedOn w:val="TableNormal"/>
+  <w:style w:type="table" w:customStyle="1" w:styleId="aa">
+    <w:basedOn w:val="a1"/>
     <w:tblPr>
       <w:tblStyleRowBandSize w:val="1"/>
       <w:tblStyleColBandSize w:val="1"/>
+      <w:tblInd w:w="0" w:type="dxa"/>
+      <w:tblCellMar>
+        <w:top w:w="0" w:type="dxa"/>
+        <w:left w:w="108" w:type="dxa"/>
+        <w:bottom w:w="0" w:type="dxa"/>
+        <w:right w:w="108" w:type="dxa"/>
+      </w:tblCellMar>
     </w:tblPr>
   </w:style>
-  <w:style w:type="table" w:customStyle="1" w:styleId="a5">
-    <w:basedOn w:val="TableNormal"/>
+  <w:style w:type="table" w:customStyle="1" w:styleId="ab">
+    <w:basedOn w:val="a1"/>
     <w:tblPr>
       <w:tblStyleRowBandSize w:val="1"/>
       <w:tblStyleColBandSize w:val="1"/>
+      <w:tblInd w:w="0" w:type="dxa"/>
+      <w:tblCellMar>
+        <w:top w:w="0" w:type="dxa"/>
+        <w:left w:w="108" w:type="dxa"/>
+        <w:bottom w:w="0" w:type="dxa"/>
+        <w:right w:w="108" w:type="dxa"/>
+      </w:tblCellMar>
     </w:tblPr>
   </w:style>
-  <w:style w:type="table" w:customStyle="1" w:styleId="a6">
-    <w:basedOn w:val="TableNormal"/>
+  <w:style w:type="table" w:customStyle="1" w:styleId="ac">
+    <w:basedOn w:val="a1"/>
     <w:tblPr>
       <w:tblStyleRowBandSize w:val="1"/>
       <w:tblStyleColBandSize w:val="1"/>
+      <w:tblInd w:w="0" w:type="dxa"/>
+      <w:tblCellMar>
+        <w:top w:w="0" w:type="dxa"/>
+        <w:left w:w="108" w:type="dxa"/>
+        <w:bottom w:w="0" w:type="dxa"/>
+        <w:right w:w="108" w:type="dxa"/>
+      </w:tblCellMar>
     </w:tblPr>
   </w:style>
-  <w:style w:type="table" w:customStyle="1" w:styleId="a7">
-    <w:basedOn w:val="TableNormal"/>
+  <w:style w:type="table" w:customStyle="1" w:styleId="ad">
+    <w:basedOn w:val="a1"/>
     <w:tblPr>
       <w:tblStyleRowBandSize w:val="1"/>
       <w:tblStyleColBandSize w:val="1"/>
+      <w:tblInd w:w="0" w:type="dxa"/>
+      <w:tblCellMar>
+        <w:top w:w="0" w:type="dxa"/>
+        <w:left w:w="108" w:type="dxa"/>
+        <w:bottom w:w="0" w:type="dxa"/>
+        <w:right w:w="108" w:type="dxa"/>
+      </w:tblCellMar>
     </w:tblPr>
   </w:style>
 </w:styles>

</xml_diff>

<commit_message>
Update of the project diary
</commit_message>
<xml_diff>
--- a/Project Diary.docx
+++ b/Project Diary.docx
@@ -4171,12 +4171,7 @@
             </w:r>
             <w:proofErr w:type="spellEnd"/>
             <w:r>
-              <w:t xml:space="preserve"> was absent and no reply to my </w:t>
-            </w:r>
-            <w:bookmarkStart w:id="1" w:name="_GoBack"/>
-            <w:bookmarkEnd w:id="1"/>
-            <w:r>
-              <w:t>short messages.</w:t>
+              <w:t xml:space="preserve"> was absent and no reply to my short messages.</w:t>
             </w:r>
           </w:p>
         </w:tc>
@@ -4497,6 +4492,14 @@
               <w:widowControl w:val="0"/>
               <w:spacing w:line="240" w:lineRule="auto"/>
             </w:pPr>
+            <w:proofErr w:type="spellStart"/>
+            <w:r>
+              <w:t>Vineet</w:t>
+            </w:r>
+            <w:proofErr w:type="spellEnd"/>
+            <w:r>
+              <w:t xml:space="preserve"> sorted out his laptop and phone, and he became normal at his work</w:t>
+            </w:r>
           </w:p>
         </w:tc>
       </w:tr>
@@ -4542,6 +4545,20 @@
               <w:widowControl w:val="0"/>
               <w:spacing w:line="240" w:lineRule="auto"/>
             </w:pPr>
+            <w:r>
+              <w:t>Advisor meeting at 11am.</w:t>
+            </w:r>
+          </w:p>
+          <w:p>
+            <w:pPr>
+              <w:widowControl w:val="0"/>
+              <w:spacing w:line="240" w:lineRule="auto"/>
+            </w:pPr>
+            <w:r>
+              <w:t>Team working for the database design and what to include in the design document. We also discussed the format of the test case document.</w:t>
+            </w:r>
+            <w:bookmarkStart w:id="1" w:name="_GoBack"/>
+            <w:bookmarkEnd w:id="1"/>
           </w:p>
         </w:tc>
       </w:tr>

</xml_diff>